<commit_message>
Update VBA Stock 2014 2015 and 2016 Screen Shots.docx
</commit_message>
<xml_diff>
--- a/VBAStocks/VBA Stock 2014 2015 and 2016 Screen Shots.docx
+++ b/VBAStocks/VBA Stock 2014 2015 and 2016 Screen Shots.docx
@@ -25,7 +25,7 @@
           <w:noProof/>
         </w:rPr>
         <w:drawing>
-          <wp:inline distT="0" distB="0" distL="0" distR="0" wp14:anchorId="21BD6E53" wp14:editId="6F377AA3">
+          <wp:inline distT="0" distB="0" distL="0" distR="0" wp14:anchorId="26B1F516" wp14:editId="372D3A00">
             <wp:extent cx="5943600" cy="3341370"/>
             <wp:effectExtent l="0" t="0" r="0" b="0"/>
             <wp:docPr id="1" name="Picture 1"/>
@@ -60,6 +60,8 @@
           </wp:inline>
         </w:drawing>
       </w:r>
+      <w:bookmarkStart w:id="0" w:name="_GoBack"/>
+      <w:bookmarkEnd w:id="0"/>
     </w:p>
     <w:p/>
     <w:p>
@@ -93,10 +95,10 @@
           <w:noProof/>
         </w:rPr>
         <w:drawing>
-          <wp:inline distT="0" distB="0" distL="0" distR="0" wp14:anchorId="72145D94" wp14:editId="71C8C6AA">
+          <wp:inline distT="0" distB="0" distL="0" distR="0" wp14:anchorId="1566489C" wp14:editId="57621BA9">
             <wp:extent cx="5943600" cy="3341370"/>
             <wp:effectExtent l="0" t="0" r="0" b="0"/>
-            <wp:docPr id="3" name="Picture 3"/>
+            <wp:docPr id="2" name="Picture 2"/>
             <wp:cNvGraphicFramePr>
               <a:graphicFrameLocks xmlns:a="http://schemas.openxmlformats.org/drawingml/2006/main" noChangeAspect="1"/>
             </wp:cNvGraphicFramePr>
@@ -155,8 +157,6 @@
           <w:u w:val="single"/>
         </w:rPr>
       </w:pPr>
-      <w:bookmarkStart w:id="0" w:name="_GoBack"/>
-      <w:bookmarkEnd w:id="0"/>
       <w:r>
         <w:rPr>
           <w:b/>
@@ -181,10 +181,10 @@
           <w:noProof/>
         </w:rPr>
         <w:drawing>
-          <wp:inline distT="0" distB="0" distL="0" distR="0" wp14:anchorId="238DBCAD" wp14:editId="44E3B220">
+          <wp:inline distT="0" distB="0" distL="0" distR="0" wp14:anchorId="015BF308" wp14:editId="198210A6">
             <wp:extent cx="5943600" cy="3341370"/>
             <wp:effectExtent l="0" t="0" r="0" b="0"/>
-            <wp:docPr id="4" name="Picture 4"/>
+            <wp:docPr id="5" name="Picture 5"/>
             <wp:cNvGraphicFramePr>
               <a:graphicFrameLocks xmlns:a="http://schemas.openxmlformats.org/drawingml/2006/main" noChangeAspect="1"/>
             </wp:cNvGraphicFramePr>

</xml_diff>